<commit_message>
Update component Guide with .ODT
</commit_message>
<xml_diff>
--- a/Component_Guide/Guide_v2.docx
+++ b/Component_Guide/Guide_v2.docx
@@ -1,6 +1,6 @@
 
 <file path=word/document.xml><?xml version="1.0" encoding="utf-8"?>
-<w:document xmlns:wpc="http://schemas.microsoft.com/office/word/2010/wordprocessingCanvas" xmlns:mc="http://schemas.openxmlformats.org/markup-compatibility/2006" xmlns:o="urn:schemas-microsoft-com:office:office" xmlns:r="http://schemas.openxmlformats.org/officeDocument/2006/relationships" xmlns:m="http://schemas.openxmlformats.org/officeDocument/2006/math" xmlns:v="urn:schemas-microsoft-com:vml" xmlns:wp14="http://schemas.microsoft.com/office/word/2010/wordprocessingDrawing" xmlns:wp="http://schemas.openxmlformats.org/drawingml/2006/wordprocessingDrawing" xmlns:w10="urn:schemas-microsoft-com:office:word" xmlns:w="http://schemas.openxmlformats.org/wordprocessingml/2006/main" xmlns:w14="http://schemas.microsoft.com/office/word/2010/wordml" xmlns:w15="http://schemas.microsoft.com/office/word/2012/wordml" xmlns:wpg="http://schemas.microsoft.com/office/word/2010/wordprocessingGroup" xmlns:wpi="http://schemas.microsoft.com/office/word/2010/wordprocessingInk" xmlns:wne="http://schemas.microsoft.com/office/word/2006/wordml" xmlns:wps="http://schemas.microsoft.com/office/word/2010/wordprocessingShape" mc:Ignorable="w14 w15 wp14">
+<w:document xmlns:wpc="http://schemas.microsoft.com/office/word/2010/wordprocessingCanvas" xmlns:cx="http://schemas.microsoft.com/office/drawing/2014/chartex" xmlns:cx1="http://schemas.microsoft.com/office/drawing/2015/9/8/chartex" xmlns:cx2="http://schemas.microsoft.com/office/drawing/2015/10/21/chartex" xmlns:cx3="http://schemas.microsoft.com/office/drawing/2016/5/9/chartex" xmlns:cx4="http://schemas.microsoft.com/office/drawing/2016/5/10/chartex" xmlns:cx5="http://schemas.microsoft.com/office/drawing/2016/5/11/chartex" xmlns:cx6="http://schemas.microsoft.com/office/drawing/2016/5/12/chartex" xmlns:cx7="http://schemas.microsoft.com/office/drawing/2016/5/13/chartex" xmlns:cx8="http://schemas.microsoft.com/office/drawing/2016/5/14/chartex" xmlns:mc="http://schemas.openxmlformats.org/markup-compatibility/2006" xmlns:aink="http://schemas.microsoft.com/office/drawing/2016/ink" xmlns:am3d="http://schemas.microsoft.com/office/drawing/2017/model3d" xmlns:o="urn:schemas-microsoft-com:office:office" xmlns:r="http://schemas.openxmlformats.org/officeDocument/2006/relationships" xmlns:m="http://schemas.openxmlformats.org/officeDocument/2006/math" xmlns:v="urn:schemas-microsoft-com:vml" xmlns:wp14="http://schemas.microsoft.com/office/word/2010/wordprocessingDrawing" xmlns:wp="http://schemas.openxmlformats.org/drawingml/2006/wordprocessingDrawing" xmlns:w10="urn:schemas-microsoft-com:office:word" xmlns:w="http://schemas.openxmlformats.org/wordprocessingml/2006/main" xmlns:w14="http://schemas.microsoft.com/office/word/2010/wordml" xmlns:w15="http://schemas.microsoft.com/office/word/2012/wordml" xmlns:w16cid="http://schemas.microsoft.com/office/word/2016/wordml/cid" xmlns:w16se="http://schemas.microsoft.com/office/word/2015/wordml/symex" xmlns:wpg="http://schemas.microsoft.com/office/word/2010/wordprocessingGroup" xmlns:wpi="http://schemas.microsoft.com/office/word/2010/wordprocessingInk" xmlns:wne="http://schemas.microsoft.com/office/word/2006/wordml" xmlns:wps="http://schemas.microsoft.com/office/word/2010/wordprocessingShape" mc:Ignorable="w14 w15 w16se w16cid wp14">
   <w:body>
     <w:p>
       <w:pPr>
@@ -197,7 +197,7 @@
                 <w:sz w:val="14"/>
               </w:rPr>
               <w:drawing>
-                <wp:inline distT="0" distB="0" distL="0" distR="0" wp14:anchorId="50B84CBB" wp14:editId="49647C86">
+                <wp:inline distT="0" distB="0" distL="0" distR="0" wp14:anchorId="3967EE1B" wp14:editId="632651E8">
                   <wp:extent cx="567891" cy="149670"/>
                   <wp:effectExtent l="0" t="0" r="3810" b="3175"/>
                   <wp:docPr id="1" name="Picture 1"/>
@@ -304,7 +304,7 @@
               <mc:AlternateContent>
                 <mc:Choice Requires="wpg">
                   <w:drawing>
-                    <wp:anchor distT="0" distB="0" distL="114300" distR="114300" simplePos="0" relativeHeight="251870208" behindDoc="0" locked="0" layoutInCell="1" allowOverlap="1" wp14:anchorId="2F09EB4F" wp14:editId="2A950C3E">
+                    <wp:anchor distT="0" distB="0" distL="114300" distR="114300" simplePos="0" relativeHeight="251870208" behindDoc="0" locked="0" layoutInCell="1" allowOverlap="1" wp14:anchorId="502111CA" wp14:editId="1FB44A6D">
                       <wp:simplePos x="0" y="0"/>
                       <wp:positionH relativeFrom="column">
                         <wp:posOffset>160254</wp:posOffset>
@@ -444,7 +444,7 @@
               <mc:AlternateContent>
                 <mc:Choice Requires="wpg">
                   <w:drawing>
-                    <wp:anchor distT="0" distB="0" distL="114300" distR="114300" simplePos="0" relativeHeight="251868160" behindDoc="0" locked="0" layoutInCell="1" allowOverlap="1" wp14:anchorId="3303787F" wp14:editId="27326F0A">
+                    <wp:anchor distT="0" distB="0" distL="114300" distR="114300" simplePos="0" relativeHeight="251868160" behindDoc="0" locked="0" layoutInCell="1" allowOverlap="1" wp14:anchorId="6297FB7B" wp14:editId="7B978D40">
                       <wp:simplePos x="0" y="0"/>
                       <wp:positionH relativeFrom="column">
                         <wp:posOffset>-10795</wp:posOffset>
@@ -643,7 +643,7 @@
                 <w:noProof/>
               </w:rPr>
               <w:drawing>
-                <wp:anchor distT="0" distB="0" distL="114300" distR="114300" simplePos="0" relativeHeight="251869184" behindDoc="0" locked="0" layoutInCell="1" allowOverlap="1" wp14:anchorId="54DA905F" wp14:editId="5FE18020">
+                <wp:anchor distT="0" distB="0" distL="114300" distR="114300" simplePos="0" relativeHeight="251869184" behindDoc="0" locked="0" layoutInCell="1" allowOverlap="1" wp14:anchorId="0012BBDA" wp14:editId="69BD4760">
                   <wp:simplePos x="0" y="0"/>
                   <wp:positionH relativeFrom="column">
                     <wp:posOffset>-42910</wp:posOffset>
@@ -738,7 +738,7 @@
               <mc:AlternateContent>
                 <mc:Choice Requires="wpg">
                   <w:drawing>
-                    <wp:anchor distT="0" distB="0" distL="114300" distR="114300" simplePos="0" relativeHeight="251871232" behindDoc="0" locked="0" layoutInCell="1" allowOverlap="1" wp14:anchorId="68FD2FE0" wp14:editId="5422A5ED">
+                    <wp:anchor distT="0" distB="0" distL="114300" distR="114300" simplePos="0" relativeHeight="251871232" behindDoc="0" locked="0" layoutInCell="1" allowOverlap="1" wp14:anchorId="1D681C06" wp14:editId="3E07D3BE">
                       <wp:simplePos x="0" y="0"/>
                       <wp:positionH relativeFrom="column">
                         <wp:posOffset>-11684</wp:posOffset>
@@ -996,7 +996,7 @@
                 <w:sz w:val="14"/>
               </w:rPr>
               <w:drawing>
-                <wp:inline distT="0" distB="0" distL="0" distR="0" wp14:anchorId="5044511C" wp14:editId="67E87B1B">
+                <wp:inline distT="0" distB="0" distL="0" distR="0" wp14:anchorId="4D52F764" wp14:editId="02E9893B">
                   <wp:extent cx="604520" cy="159931"/>
                   <wp:effectExtent l="0" t="0" r="5080" b="0"/>
                   <wp:docPr id="2" name="Picture 2"/>
@@ -1198,7 +1198,7 @@
                 <w:sz w:val="14"/>
               </w:rPr>
               <w:drawing>
-                <wp:inline distT="0" distB="0" distL="0" distR="0" wp14:anchorId="5CC7B624" wp14:editId="74A35C2A">
+                <wp:inline distT="0" distB="0" distL="0" distR="0" wp14:anchorId="54423E00" wp14:editId="0C516E3B">
                   <wp:extent cx="627380" cy="164690"/>
                   <wp:effectExtent l="0" t="0" r="1270" b="6985"/>
                   <wp:docPr id="3" name="Picture 3"/>
@@ -1307,7 +1307,7 @@
                 <w:sz w:val="14"/>
               </w:rPr>
               <w:drawing>
-                <wp:anchor distT="0" distB="0" distL="114300" distR="114300" simplePos="0" relativeHeight="251906048" behindDoc="0" locked="0" layoutInCell="1" allowOverlap="1" wp14:anchorId="3A13B656" wp14:editId="2146DD7B">
+                <wp:anchor distT="0" distB="0" distL="114300" distR="114300" simplePos="0" relativeHeight="251906048" behindDoc="0" locked="0" layoutInCell="1" allowOverlap="1" wp14:anchorId="2AFE8AF4" wp14:editId="02256AFE">
                   <wp:simplePos x="0" y="0"/>
                   <wp:positionH relativeFrom="column">
                     <wp:posOffset>78270</wp:posOffset>
@@ -1390,7 +1390,7 @@
                 <w:sz w:val="18"/>
               </w:rPr>
               <w:drawing>
-                <wp:anchor distT="0" distB="0" distL="114300" distR="114300" simplePos="0" relativeHeight="251907072" behindDoc="1" locked="0" layoutInCell="1" allowOverlap="1" wp14:anchorId="36AB822A" wp14:editId="6CAD4DDC">
+                <wp:anchor distT="0" distB="0" distL="114300" distR="114300" simplePos="0" relativeHeight="251907072" behindDoc="1" locked="0" layoutInCell="1" allowOverlap="1" wp14:anchorId="70863629" wp14:editId="67D8C352">
                   <wp:simplePos x="0" y="0"/>
                   <wp:positionH relativeFrom="column">
                     <wp:posOffset>140335</wp:posOffset>
@@ -1536,7 +1536,7 @@
                 <w:sz w:val="14"/>
               </w:rPr>
               <w:drawing>
-                <wp:inline distT="0" distB="0" distL="0" distR="0" wp14:anchorId="4F90F180" wp14:editId="068D89A7">
+                <wp:inline distT="0" distB="0" distL="0" distR="0" wp14:anchorId="01CA1E73" wp14:editId="41FEC658">
                   <wp:extent cx="625506" cy="145069"/>
                   <wp:effectExtent l="0" t="0" r="3175" b="7620"/>
                   <wp:docPr id="4" name="Picture 4"/>
@@ -1707,7 +1707,7 @@
                 <w:noProof/>
               </w:rPr>
               <w:drawing>
-                <wp:anchor distT="0" distB="0" distL="114300" distR="114300" simplePos="0" relativeHeight="251915264" behindDoc="0" locked="0" layoutInCell="1" allowOverlap="1" wp14:anchorId="7EE69073" wp14:editId="6E40823D">
+                <wp:anchor distT="0" distB="0" distL="114300" distR="114300" simplePos="0" relativeHeight="251915264" behindDoc="0" locked="0" layoutInCell="1" allowOverlap="1" wp14:anchorId="660BEA05" wp14:editId="721DC0AB">
                   <wp:simplePos x="0" y="0"/>
                   <wp:positionH relativeFrom="column">
                     <wp:posOffset>234950</wp:posOffset>
@@ -1797,7 +1797,7 @@
                 <w:noProof/>
               </w:rPr>
               <w:drawing>
-                <wp:inline distT="0" distB="0" distL="0" distR="0" wp14:anchorId="3BD13EBE" wp14:editId="6560DE1B">
+                <wp:inline distT="0" distB="0" distL="0" distR="0" wp14:anchorId="7A754DD0" wp14:editId="013721C6">
                   <wp:extent cx="347175" cy="249856"/>
                   <wp:effectExtent l="0" t="0" r="0" b="0"/>
                   <wp:docPr id="63" name="Picture 63" descr="LDR symbol"/>
@@ -1874,7 +1874,7 @@
                 <w:sz w:val="14"/>
               </w:rPr>
               <w:drawing>
-                <wp:inline distT="0" distB="0" distL="0" distR="0" wp14:anchorId="50359EE7" wp14:editId="341DEFBE">
+                <wp:inline distT="0" distB="0" distL="0" distR="0" wp14:anchorId="3B174A20" wp14:editId="07837303">
                   <wp:extent cx="635726" cy="149279"/>
                   <wp:effectExtent l="0" t="0" r="0" b="3175"/>
                   <wp:docPr id="5" name="Picture 5"/>
@@ -2051,7 +2051,7 @@
                 <w:sz w:val="14"/>
               </w:rPr>
               <w:drawing>
-                <wp:inline distT="0" distB="0" distL="0" distR="0" wp14:anchorId="7B830E1B" wp14:editId="6DC129F3">
+                <wp:inline distT="0" distB="0" distL="0" distR="0" wp14:anchorId="58E000AC" wp14:editId="2486A45F">
                   <wp:extent cx="647337" cy="153945"/>
                   <wp:effectExtent l="0" t="0" r="635" b="0"/>
                   <wp:docPr id="6" name="Picture 6"/>
@@ -2157,7 +2157,7 @@
               <mc:AlternateContent>
                 <mc:Choice Requires="wpg">
                   <w:drawing>
-                    <wp:anchor distT="0" distB="0" distL="114300" distR="114300" simplePos="0" relativeHeight="251955200" behindDoc="0" locked="0" layoutInCell="1" allowOverlap="1" wp14:anchorId="26735121" wp14:editId="30FC3096">
+                    <wp:anchor distT="0" distB="0" distL="114300" distR="114300" simplePos="0" relativeHeight="251955200" behindDoc="0" locked="0" layoutInCell="1" allowOverlap="1" wp14:anchorId="5C5C9AD7" wp14:editId="67AD0B23">
                       <wp:simplePos x="0" y="0"/>
                       <wp:positionH relativeFrom="column">
                         <wp:posOffset>-36195</wp:posOffset>
@@ -2376,7 +2376,7 @@
               <mc:AlternateContent>
                 <mc:Choice Requires="wpg">
                   <w:drawing>
-                    <wp:anchor distT="0" distB="0" distL="114300" distR="114300" simplePos="0" relativeHeight="251958272" behindDoc="0" locked="0" layoutInCell="1" allowOverlap="1" wp14:anchorId="55E0BCEA" wp14:editId="29BC2F5B">
+                    <wp:anchor distT="0" distB="0" distL="114300" distR="114300" simplePos="0" relativeHeight="251958272" behindDoc="0" locked="0" layoutInCell="1" allowOverlap="1" wp14:anchorId="7491202B" wp14:editId="7E8C0562">
                       <wp:simplePos x="0" y="0"/>
                       <wp:positionH relativeFrom="column">
                         <wp:posOffset>98425</wp:posOffset>
@@ -2493,7 +2493,7 @@
                 <w:sz w:val="14"/>
               </w:rPr>
               <w:drawing>
-                <wp:anchor distT="0" distB="0" distL="114300" distR="114300" simplePos="0" relativeHeight="251956224" behindDoc="0" locked="0" layoutInCell="1" allowOverlap="1" wp14:anchorId="33718170" wp14:editId="247F7530">
+                <wp:anchor distT="0" distB="0" distL="114300" distR="114300" simplePos="0" relativeHeight="251956224" behindDoc="0" locked="0" layoutInCell="1" allowOverlap="1" wp14:anchorId="5CB772DE" wp14:editId="04BE88A4">
                   <wp:simplePos x="0" y="0"/>
                   <wp:positionH relativeFrom="column">
                     <wp:posOffset>24130</wp:posOffset>
@@ -2554,7 +2554,7 @@
                 <w:sz w:val="14"/>
               </w:rPr>
               <w:drawing>
-                <wp:anchor distT="0" distB="0" distL="114300" distR="114300" simplePos="0" relativeHeight="251957248" behindDoc="0" locked="0" layoutInCell="1" allowOverlap="1" wp14:anchorId="48BF8190" wp14:editId="75DA43F5">
+                <wp:anchor distT="0" distB="0" distL="114300" distR="114300" simplePos="0" relativeHeight="251957248" behindDoc="0" locked="0" layoutInCell="1" allowOverlap="1" wp14:anchorId="1C8CB4D3" wp14:editId="5D01D3CC">
                   <wp:simplePos x="0" y="0"/>
                   <wp:positionH relativeFrom="column">
                     <wp:posOffset>475615</wp:posOffset>
@@ -2614,7 +2614,7 @@
                 <w:noProof/>
               </w:rPr>
               <w:drawing>
-                <wp:anchor distT="0" distB="0" distL="114300" distR="114300" simplePos="0" relativeHeight="251768831" behindDoc="0" locked="0" layoutInCell="1" allowOverlap="1" wp14:anchorId="516DF541" wp14:editId="0266A425">
+                <wp:anchor distT="0" distB="0" distL="114300" distR="114300" simplePos="0" relativeHeight="251768831" behindDoc="0" locked="0" layoutInCell="1" allowOverlap="1" wp14:anchorId="2A272E73" wp14:editId="3C2DB67D">
                   <wp:simplePos x="0" y="0"/>
                   <wp:positionH relativeFrom="column">
                     <wp:posOffset>99060</wp:posOffset>
@@ -2720,7 +2720,7 @@
                 <w:noProof/>
               </w:rPr>
               <w:drawing>
-                <wp:inline distT="0" distB="0" distL="0" distR="0" wp14:anchorId="36B3D7A3" wp14:editId="2C646AE6">
+                <wp:inline distT="0" distB="0" distL="0" distR="0" wp14:anchorId="40BEA28A" wp14:editId="6C6E6CC2">
                   <wp:extent cx="596786" cy="638768"/>
                   <wp:effectExtent l="0" t="0" r="0" b="9525"/>
                   <wp:docPr id="32" name="Picture 32"/>
@@ -2767,7 +2767,7 @@
                 <w:noProof/>
               </w:rPr>
               <w:drawing>
-                <wp:inline distT="0" distB="0" distL="0" distR="0" wp14:anchorId="2365CC81" wp14:editId="13632744">
+                <wp:inline distT="0" distB="0" distL="0" distR="0" wp14:anchorId="634F4C81" wp14:editId="7436DEC8">
                   <wp:extent cx="385447" cy="328040"/>
                   <wp:effectExtent l="0" t="0" r="0" b="0"/>
                   <wp:docPr id="31" name="Picture 31"/>
@@ -2829,7 +2829,7 @@
               <mc:AlternateContent>
                 <mc:Choice Requires="wpg">
                   <w:drawing>
-                    <wp:anchor distT="0" distB="0" distL="114300" distR="114300" simplePos="0" relativeHeight="251959296" behindDoc="0" locked="0" layoutInCell="1" allowOverlap="1" wp14:anchorId="5DE60A3B" wp14:editId="5D2371EB">
+                    <wp:anchor distT="0" distB="0" distL="114300" distR="114300" simplePos="0" relativeHeight="251959296" behindDoc="0" locked="0" layoutInCell="1" allowOverlap="1" wp14:anchorId="780D8A66" wp14:editId="3A83730D">
                       <wp:simplePos x="0" y="0"/>
                       <wp:positionH relativeFrom="column">
                         <wp:posOffset>85725</wp:posOffset>
@@ -2992,7 +2992,7 @@
                 <w:noProof/>
               </w:rPr>
               <w:drawing>
-                <wp:inline distT="0" distB="0" distL="0" distR="0" wp14:anchorId="33D62135" wp14:editId="38C4CA1E">
+                <wp:inline distT="0" distB="0" distL="0" distR="0" wp14:anchorId="5FE18746" wp14:editId="6A0F6231">
                   <wp:extent cx="320022" cy="322684"/>
                   <wp:effectExtent l="0" t="0" r="4445" b="1270"/>
                   <wp:docPr id="27" name="Picture 27" descr="NPN transistor symbol"/>
@@ -3069,7 +3069,7 @@
                 <w:sz w:val="14"/>
               </w:rPr>
               <w:drawing>
-                <wp:inline distT="0" distB="0" distL="0" distR="0" wp14:anchorId="708AAEE5" wp14:editId="13648AC5">
+                <wp:inline distT="0" distB="0" distL="0" distR="0" wp14:anchorId="6B36E2DE" wp14:editId="33AA3C29">
                   <wp:extent cx="638828" cy="158214"/>
                   <wp:effectExtent l="0" t="0" r="8890" b="0"/>
                   <wp:docPr id="7" name="Picture 7"/>
@@ -3269,7 +3269,7 @@
                 <w:sz w:val="14"/>
               </w:rPr>
               <w:drawing>
-                <wp:inline distT="0" distB="0" distL="0" distR="0" wp14:anchorId="132C598C" wp14:editId="27740942">
+                <wp:inline distT="0" distB="0" distL="0" distR="0" wp14:anchorId="24D2BEBF" wp14:editId="43EC74A9">
                   <wp:extent cx="631834" cy="143797"/>
                   <wp:effectExtent l="0" t="0" r="0" b="8890"/>
                   <wp:docPr id="8" name="Picture 8"/>
@@ -3428,7 +3428,7 @@
               <mc:AlternateContent>
                 <mc:Choice Requires="wpg">
                   <w:drawing>
-                    <wp:anchor distT="0" distB="0" distL="114300" distR="114300" simplePos="0" relativeHeight="251960320" behindDoc="0" locked="0" layoutInCell="1" allowOverlap="1" wp14:anchorId="2993E1B3" wp14:editId="294656C3">
+                    <wp:anchor distT="0" distB="0" distL="114300" distR="114300" simplePos="0" relativeHeight="251960320" behindDoc="0" locked="0" layoutInCell="1" allowOverlap="1" wp14:anchorId="614457FA" wp14:editId="15EFF0D5">
                       <wp:simplePos x="0" y="0"/>
                       <wp:positionH relativeFrom="column">
                         <wp:posOffset>104140</wp:posOffset>
@@ -3591,7 +3591,7 @@
                 <w:noProof/>
               </w:rPr>
               <w:drawing>
-                <wp:inline distT="0" distB="0" distL="0" distR="0" wp14:anchorId="0A7B3C4D" wp14:editId="34C5180F">
+                <wp:inline distT="0" distB="0" distL="0" distR="0" wp14:anchorId="30F6DB25" wp14:editId="0941E406">
                   <wp:extent cx="319478" cy="322134"/>
                   <wp:effectExtent l="0" t="0" r="4445" b="1905"/>
                   <wp:docPr id="28" name="Picture 28" descr="PNP transistor symbol"/>
@@ -3669,7 +3669,7 @@
                 <w:sz w:val="14"/>
               </w:rPr>
               <w:drawing>
-                <wp:inline distT="0" distB="0" distL="0" distR="0" wp14:anchorId="0838D93C" wp14:editId="07F287DA">
+                <wp:inline distT="0" distB="0" distL="0" distR="0" wp14:anchorId="3FD57BE4" wp14:editId="7BFEBF21">
                   <wp:extent cx="631190" cy="162232"/>
                   <wp:effectExtent l="0" t="0" r="0" b="9525"/>
                   <wp:docPr id="9" name="Picture 9"/>
@@ -3783,7 +3783,7 @@
               <mc:AlternateContent>
                 <mc:Choice Requires="wpg">
                   <w:drawing>
-                    <wp:anchor distT="0" distB="0" distL="114300" distR="114300" simplePos="0" relativeHeight="251964416" behindDoc="0" locked="0" layoutInCell="1" allowOverlap="1" wp14:anchorId="7E525A62" wp14:editId="3862578A">
+                    <wp:anchor distT="0" distB="0" distL="114300" distR="114300" simplePos="0" relativeHeight="251964416" behindDoc="0" locked="0" layoutInCell="1" allowOverlap="1" wp14:anchorId="76F74501" wp14:editId="071F267C">
                       <wp:simplePos x="0" y="0"/>
                       <wp:positionH relativeFrom="column">
                         <wp:posOffset>-635</wp:posOffset>
@@ -3967,19 +3967,11 @@
                 <w:sz w:val="16"/>
               </w:rPr>
             </w:pPr>
-            <w:proofErr w:type="spellStart"/>
             <w:r>
               <w:rPr>
                 <w:sz w:val="16"/>
               </w:rPr>
-              <w:t>Analog</w:t>
-            </w:r>
-            <w:proofErr w:type="spellEnd"/>
-            <w:r>
-              <w:rPr>
-                <w:sz w:val="16"/>
-              </w:rPr>
-              <w:t xml:space="preserve"> Out</w:t>
+              <w:t>Analog Out</w:t>
             </w:r>
           </w:p>
           <w:p>
@@ -4087,7 +4079,7 @@
                 <w:sz w:val="14"/>
               </w:rPr>
               <w:drawing>
-                <wp:inline distT="0" distB="0" distL="0" distR="0" wp14:anchorId="2FC51F60" wp14:editId="38518256">
+                <wp:inline distT="0" distB="0" distL="0" distR="0" wp14:anchorId="511424E8" wp14:editId="0CD8CB86">
                   <wp:extent cx="632900" cy="156179"/>
                   <wp:effectExtent l="0" t="0" r="0" b="0"/>
                   <wp:docPr id="10" name="Picture 10"/>
@@ -4367,7 +4359,7 @@
                 <w:sz w:val="14"/>
               </w:rPr>
               <w:drawing>
-                <wp:anchor distT="0" distB="0" distL="114300" distR="114300" simplePos="0" relativeHeight="251999232" behindDoc="0" locked="0" layoutInCell="1" allowOverlap="1" wp14:anchorId="2A01FCA1" wp14:editId="294568BB">
+                <wp:anchor distT="0" distB="0" distL="114300" distR="114300" simplePos="0" relativeHeight="251999232" behindDoc="0" locked="0" layoutInCell="1" allowOverlap="1" wp14:anchorId="74049517" wp14:editId="6ED88325">
                   <wp:simplePos x="0" y="0"/>
                   <wp:positionH relativeFrom="column">
                     <wp:posOffset>376555</wp:posOffset>
@@ -4428,7 +4420,7 @@
                 <w:sz w:val="14"/>
               </w:rPr>
               <w:drawing>
-                <wp:anchor distT="0" distB="0" distL="114300" distR="114300" simplePos="0" relativeHeight="252000256" behindDoc="0" locked="0" layoutInCell="1" allowOverlap="1" wp14:anchorId="66CFA945" wp14:editId="479DA604">
+                <wp:anchor distT="0" distB="0" distL="114300" distR="114300" simplePos="0" relativeHeight="252000256" behindDoc="0" locked="0" layoutInCell="1" allowOverlap="1" wp14:anchorId="032C22F3" wp14:editId="4F45652C">
                   <wp:simplePos x="0" y="0"/>
                   <wp:positionH relativeFrom="column">
                     <wp:posOffset>463550</wp:posOffset>
@@ -4489,7 +4481,7 @@
                 <w:sz w:val="14"/>
               </w:rPr>
               <w:drawing>
-                <wp:anchor distT="0" distB="0" distL="114300" distR="114300" simplePos="0" relativeHeight="252001280" behindDoc="0" locked="0" layoutInCell="1" allowOverlap="1" wp14:anchorId="05F6BB27" wp14:editId="65767685">
+                <wp:anchor distT="0" distB="0" distL="114300" distR="114300" simplePos="0" relativeHeight="252001280" behindDoc="0" locked="0" layoutInCell="1" allowOverlap="1" wp14:anchorId="344718DC" wp14:editId="26919288">
                   <wp:simplePos x="0" y="0"/>
                   <wp:positionH relativeFrom="column">
                     <wp:posOffset>507365</wp:posOffset>
@@ -4550,7 +4542,7 @@
                 <w:sz w:val="14"/>
               </w:rPr>
               <w:drawing>
-                <wp:anchor distT="0" distB="0" distL="114300" distR="114300" simplePos="0" relativeHeight="252002304" behindDoc="0" locked="0" layoutInCell="1" allowOverlap="1" wp14:anchorId="0CADC4BB" wp14:editId="0160E971">
+                <wp:anchor distT="0" distB="0" distL="114300" distR="114300" simplePos="0" relativeHeight="252002304" behindDoc="0" locked="0" layoutInCell="1" allowOverlap="1" wp14:anchorId="39AF2062" wp14:editId="0E7A1331">
                   <wp:simplePos x="0" y="0"/>
                   <wp:positionH relativeFrom="column">
                     <wp:posOffset>422275</wp:posOffset>
@@ -4610,7 +4602,7 @@
                 <w:noProof/>
               </w:rPr>
               <w:drawing>
-                <wp:inline distT="0" distB="0" distL="0" distR="0" wp14:anchorId="7DE84DAB" wp14:editId="53F88D1C">
+                <wp:inline distT="0" distB="0" distL="0" distR="0" wp14:anchorId="7C3EEC21" wp14:editId="14F5AA13">
                   <wp:extent cx="930147" cy="748803"/>
                   <wp:effectExtent l="0" t="0" r="3810" b="0"/>
                   <wp:docPr id="107" name="Picture 107"/>
@@ -4742,19 +4734,11 @@
                 <w:sz w:val="14"/>
               </w:rPr>
             </w:pPr>
-            <w:proofErr w:type="spellStart"/>
             <w:r>
               <w:rPr>
                 <w:sz w:val="16"/>
               </w:rPr>
-              <w:t>Analog</w:t>
-            </w:r>
-            <w:proofErr w:type="spellEnd"/>
-            <w:r>
-              <w:rPr>
-                <w:sz w:val="16"/>
-              </w:rPr>
-              <w:t xml:space="preserve"> Out</w:t>
+              <w:t>Analog Out</w:t>
             </w:r>
           </w:p>
         </w:tc>
@@ -4783,7 +4767,7 @@
                 <w:sz w:val="14"/>
               </w:rPr>
               <w:drawing>
-                <wp:anchor distT="0" distB="0" distL="114300" distR="114300" simplePos="0" relativeHeight="251994112" behindDoc="0" locked="0" layoutInCell="1" allowOverlap="1" wp14:anchorId="014A5773" wp14:editId="1C0975F3">
+                <wp:anchor distT="0" distB="0" distL="114300" distR="114300" simplePos="0" relativeHeight="251994112" behindDoc="0" locked="0" layoutInCell="1" allowOverlap="1" wp14:anchorId="2F8A4696" wp14:editId="66C2BE5C">
                   <wp:simplePos x="0" y="0"/>
                   <wp:positionH relativeFrom="column">
                     <wp:posOffset>368935</wp:posOffset>
@@ -4844,7 +4828,7 @@
                 <w:sz w:val="14"/>
               </w:rPr>
               <w:drawing>
-                <wp:anchor distT="0" distB="0" distL="114300" distR="114300" simplePos="0" relativeHeight="251997184" behindDoc="0" locked="0" layoutInCell="1" allowOverlap="1" wp14:anchorId="31FEB456" wp14:editId="13590A0B">
+                <wp:anchor distT="0" distB="0" distL="114300" distR="114300" simplePos="0" relativeHeight="251997184" behindDoc="0" locked="0" layoutInCell="1" allowOverlap="1" wp14:anchorId="580DAF67" wp14:editId="200EF669">
                   <wp:simplePos x="0" y="0"/>
                   <wp:positionH relativeFrom="column">
                     <wp:posOffset>414655</wp:posOffset>
@@ -4905,7 +4889,7 @@
                 <w:sz w:val="14"/>
               </w:rPr>
               <w:drawing>
-                <wp:anchor distT="0" distB="0" distL="114300" distR="114300" simplePos="0" relativeHeight="251995136" behindDoc="0" locked="0" layoutInCell="1" allowOverlap="1" wp14:anchorId="59E30C11" wp14:editId="7652D5FB">
+                <wp:anchor distT="0" distB="0" distL="114300" distR="114300" simplePos="0" relativeHeight="251995136" behindDoc="0" locked="0" layoutInCell="1" allowOverlap="1" wp14:anchorId="790FD483" wp14:editId="6F589288">
                   <wp:simplePos x="0" y="0"/>
                   <wp:positionH relativeFrom="column">
                     <wp:posOffset>455930</wp:posOffset>
@@ -4966,7 +4950,7 @@
                 <w:sz w:val="14"/>
               </w:rPr>
               <w:drawing>
-                <wp:anchor distT="0" distB="0" distL="114300" distR="114300" simplePos="0" relativeHeight="251996160" behindDoc="0" locked="0" layoutInCell="1" allowOverlap="1" wp14:anchorId="62E7F29F" wp14:editId="7753A216">
+                <wp:anchor distT="0" distB="0" distL="114300" distR="114300" simplePos="0" relativeHeight="251996160" behindDoc="0" locked="0" layoutInCell="1" allowOverlap="1" wp14:anchorId="33FA6FCE" wp14:editId="29A00A2E">
                   <wp:simplePos x="0" y="0"/>
                   <wp:positionH relativeFrom="column">
                     <wp:posOffset>499745</wp:posOffset>
@@ -5026,7 +5010,7 @@
                 <w:noProof/>
               </w:rPr>
               <w:drawing>
-                <wp:anchor distT="0" distB="0" distL="114300" distR="114300" simplePos="0" relativeHeight="251977728" behindDoc="0" locked="0" layoutInCell="1" allowOverlap="1" wp14:anchorId="5E7E2E83" wp14:editId="29CB2FA2">
+                <wp:anchor distT="0" distB="0" distL="114300" distR="114300" simplePos="0" relativeHeight="251977728" behindDoc="0" locked="0" layoutInCell="1" allowOverlap="1" wp14:anchorId="7BB3401A" wp14:editId="26AF2AE5">
                   <wp:simplePos x="0" y="0"/>
                   <wp:positionH relativeFrom="column">
                     <wp:posOffset>-51435</wp:posOffset>
@@ -5190,19 +5174,11 @@
                 <w:sz w:val="16"/>
               </w:rPr>
             </w:pPr>
-            <w:proofErr w:type="spellStart"/>
             <w:r>
               <w:rPr>
                 <w:sz w:val="16"/>
               </w:rPr>
-              <w:t>Analog</w:t>
-            </w:r>
-            <w:proofErr w:type="spellEnd"/>
-            <w:r>
-              <w:rPr>
-                <w:sz w:val="16"/>
-              </w:rPr>
-              <w:t xml:space="preserve"> Out</w:t>
+              <w:t>Analog Out</w:t>
             </w:r>
           </w:p>
         </w:tc>
@@ -5248,7 +5224,7 @@
                 <w:noProof/>
               </w:rPr>
               <w:drawing>
-                <wp:anchor distT="0" distB="0" distL="114300" distR="114300" simplePos="0" relativeHeight="251992064" behindDoc="0" locked="0" layoutInCell="1" allowOverlap="1" wp14:anchorId="72EF1DBC" wp14:editId="5A54A4DD">
+                <wp:anchor distT="0" distB="0" distL="114300" distR="114300" simplePos="0" relativeHeight="251992064" behindDoc="0" locked="0" layoutInCell="1" allowOverlap="1" wp14:anchorId="290D5A00" wp14:editId="00427E6E">
                   <wp:simplePos x="0" y="0"/>
                   <wp:positionH relativeFrom="column">
                     <wp:posOffset>478155</wp:posOffset>
@@ -5309,7 +5285,7 @@
                 <w:sz w:val="14"/>
               </w:rPr>
               <w:drawing>
-                <wp:anchor distT="0" distB="0" distL="114300" distR="114300" simplePos="0" relativeHeight="251985920" behindDoc="0" locked="0" layoutInCell="1" allowOverlap="1" wp14:anchorId="7C459DF4" wp14:editId="15C99A85">
+                <wp:anchor distT="0" distB="0" distL="114300" distR="114300" simplePos="0" relativeHeight="251985920" behindDoc="0" locked="0" layoutInCell="1" allowOverlap="1" wp14:anchorId="11F8FFEE" wp14:editId="187F0942">
                   <wp:simplePos x="0" y="0"/>
                   <wp:positionH relativeFrom="column">
                     <wp:posOffset>525145</wp:posOffset>
@@ -5370,7 +5346,7 @@
                 <w:sz w:val="14"/>
               </w:rPr>
               <w:drawing>
-                <wp:anchor distT="0" distB="0" distL="114300" distR="114300" simplePos="0" relativeHeight="251984896" behindDoc="0" locked="0" layoutInCell="1" allowOverlap="1" wp14:anchorId="7239A3F9" wp14:editId="2854887C">
+                <wp:anchor distT="0" distB="0" distL="114300" distR="114300" simplePos="0" relativeHeight="251984896" behindDoc="0" locked="0" layoutInCell="1" allowOverlap="1" wp14:anchorId="5C92E8DF" wp14:editId="0AFC9261">
                   <wp:simplePos x="0" y="0"/>
                   <wp:positionH relativeFrom="column">
                     <wp:posOffset>422910</wp:posOffset>
@@ -5430,7 +5406,7 @@
                 <w:noProof/>
               </w:rPr>
               <w:drawing>
-                <wp:inline distT="0" distB="0" distL="0" distR="0" wp14:anchorId="4E04CECB" wp14:editId="297E221B">
+                <wp:inline distT="0" distB="0" distL="0" distR="0" wp14:anchorId="1688575A" wp14:editId="078BCF72">
                   <wp:extent cx="534098" cy="481263"/>
                   <wp:effectExtent l="0" t="0" r="0" b="0"/>
                   <wp:docPr id="69" name="Picture 69"/>
@@ -5859,7 +5835,7 @@
                 <w:noProof/>
               </w:rPr>
               <w:drawing>
-                <wp:anchor distT="0" distB="0" distL="114300" distR="114300" simplePos="0" relativeHeight="252014592" behindDoc="0" locked="0" layoutInCell="1" allowOverlap="1" wp14:anchorId="3285044F" wp14:editId="3403157B">
+                <wp:anchor distT="0" distB="0" distL="114300" distR="114300" simplePos="0" relativeHeight="252014592" behindDoc="0" locked="0" layoutInCell="1" allowOverlap="1" wp14:anchorId="19A2014A" wp14:editId="7718222F">
                   <wp:simplePos x="0" y="0"/>
                   <wp:positionH relativeFrom="column">
                     <wp:posOffset>523240</wp:posOffset>
@@ -5919,7 +5895,7 @@
                 <w:noProof/>
               </w:rPr>
               <w:drawing>
-                <wp:anchor distT="0" distB="0" distL="114300" distR="114300" simplePos="0" relativeHeight="252011520" behindDoc="0" locked="0" layoutInCell="1" allowOverlap="1" wp14:anchorId="755BCDCC" wp14:editId="5DF2FB33">
+                <wp:anchor distT="0" distB="0" distL="114300" distR="114300" simplePos="0" relativeHeight="252011520" behindDoc="0" locked="0" layoutInCell="1" allowOverlap="1" wp14:anchorId="73E46F04" wp14:editId="1D83D5BB">
                   <wp:simplePos x="0" y="0"/>
                   <wp:positionH relativeFrom="column">
                     <wp:posOffset>479425</wp:posOffset>
@@ -5979,7 +5955,7 @@
                 <w:noProof/>
               </w:rPr>
               <w:drawing>
-                <wp:anchor distT="0" distB="0" distL="114300" distR="114300" simplePos="0" relativeHeight="252012544" behindDoc="0" locked="0" layoutInCell="1" allowOverlap="1" wp14:anchorId="4D9BC98A" wp14:editId="6C8F9031">
+                <wp:anchor distT="0" distB="0" distL="114300" distR="114300" simplePos="0" relativeHeight="252012544" behindDoc="0" locked="0" layoutInCell="1" allowOverlap="1" wp14:anchorId="65AB225A" wp14:editId="7151B21B">
                   <wp:simplePos x="0" y="0"/>
                   <wp:positionH relativeFrom="column">
                     <wp:posOffset>564515</wp:posOffset>
@@ -6039,7 +6015,7 @@
                 <w:noProof/>
               </w:rPr>
               <w:drawing>
-                <wp:anchor distT="0" distB="0" distL="114300" distR="114300" simplePos="0" relativeHeight="252013568" behindDoc="0" locked="0" layoutInCell="1" allowOverlap="1" wp14:anchorId="5A9B9891" wp14:editId="1E38DAC1">
+                <wp:anchor distT="0" distB="0" distL="114300" distR="114300" simplePos="0" relativeHeight="252013568" behindDoc="0" locked="0" layoutInCell="1" allowOverlap="1" wp14:anchorId="662AA6B9" wp14:editId="0D4AFD39">
                   <wp:simplePos x="0" y="0"/>
                   <wp:positionH relativeFrom="column">
                     <wp:posOffset>584835</wp:posOffset>
@@ -6099,7 +6075,7 @@
                 <w:noProof/>
               </w:rPr>
               <w:drawing>
-                <wp:anchor distT="0" distB="0" distL="114300" distR="114300" simplePos="0" relativeHeight="252010496" behindDoc="0" locked="0" layoutInCell="1" allowOverlap="1" wp14:anchorId="062CDD0F" wp14:editId="02292BBF">
+                <wp:anchor distT="0" distB="0" distL="114300" distR="114300" simplePos="0" relativeHeight="252010496" behindDoc="0" locked="0" layoutInCell="1" allowOverlap="1" wp14:anchorId="10E12A68" wp14:editId="2924A230">
                   <wp:simplePos x="0" y="0"/>
                   <wp:positionH relativeFrom="column">
                     <wp:posOffset>-60960</wp:posOffset>
@@ -6251,19 +6227,11 @@
                 <w:sz w:val="16"/>
               </w:rPr>
             </w:pPr>
-            <w:proofErr w:type="spellStart"/>
             <w:r>
               <w:rPr>
                 <w:sz w:val="16"/>
               </w:rPr>
-              <w:t>Analog</w:t>
-            </w:r>
-            <w:proofErr w:type="spellEnd"/>
-            <w:r>
-              <w:rPr>
-                <w:sz w:val="16"/>
-              </w:rPr>
-              <w:t xml:space="preserve"> Out</w:t>
+              <w:t>Analog Out</w:t>
             </w:r>
           </w:p>
         </w:tc>
@@ -6308,130 +6276,20 @@
             <w:r>
               <w:rPr>
                 <w:b/>
-              </w:rPr>
-              <w:t>More Information</w:t>
-            </w:r>
-          </w:p>
-          <w:p>
-            <w:pPr>
-              <w:jc w:val="center"/>
-              <w:rPr>
-                <w:sz w:val="18"/>
-              </w:rPr>
-            </w:pPr>
-            <w:r>
-              <w:rPr>
-                <w:sz w:val="18"/>
-              </w:rPr>
-              <w:t xml:space="preserve">Official Web Page: - </w:t>
-            </w:r>
-            <w:hyperlink r:id="rId69" w:history="1">
-              <w:r>
-                <w:rPr>
-                  <w:rStyle w:val="Hyperlink"/>
-                  <w:sz w:val="18"/>
-                </w:rPr>
-                <w:t>https://pslab.io</w:t>
-              </w:r>
-            </w:hyperlink>
-          </w:p>
-          <w:p>
-            <w:pPr>
-              <w:jc w:val="center"/>
-              <w:rPr>
-                <w:sz w:val="18"/>
-              </w:rPr>
-            </w:pPr>
-            <w:r>
-              <w:rPr>
-                <w:sz w:val="18"/>
-              </w:rPr>
-              <w:t xml:space="preserve">Google Play: </w:t>
-            </w:r>
-            <w:proofErr w:type="spellStart"/>
-            <w:r>
-              <w:rPr>
-                <w:sz w:val="18"/>
-              </w:rPr>
-              <w:t>PS</w:t>
-            </w:r>
-            <w:r>
-              <w:rPr>
-                <w:sz w:val="18"/>
-              </w:rPr>
-              <w:t>Lab</w:t>
-            </w:r>
-            <w:proofErr w:type="spellEnd"/>
-            <w:r>
-              <w:rPr>
-                <w:sz w:val="18"/>
-              </w:rPr>
-              <w:t xml:space="preserve">           </w:t>
-            </w:r>
-            <w:r>
-              <w:rPr>
-                <w:sz w:val="18"/>
-              </w:rPr>
-              <w:t>F</w:t>
-            </w:r>
-            <w:r>
-              <w:rPr>
-                <w:sz w:val="18"/>
-              </w:rPr>
-              <w:t>-</w:t>
-            </w:r>
-            <w:r>
-              <w:rPr>
-                <w:sz w:val="18"/>
-              </w:rPr>
-              <w:t>Droid:</w:t>
-            </w:r>
-            <w:r>
-              <w:rPr>
-                <w:sz w:val="18"/>
-              </w:rPr>
-              <w:t xml:space="preserve"> </w:t>
-            </w:r>
-            <w:proofErr w:type="spellStart"/>
-            <w:r>
-              <w:rPr>
-                <w:sz w:val="18"/>
-              </w:rPr>
-              <w:t>PSLab</w:t>
-            </w:r>
-            <w:proofErr w:type="spellEnd"/>
-            <w:r>
-              <w:rPr>
-                <w:sz w:val="18"/>
-              </w:rPr>
-              <w:t xml:space="preserve"> </w:t>
-            </w:r>
-          </w:p>
-          <w:p>
-            <w:pPr>
-              <w:jc w:val="center"/>
-              <w:rPr>
-                <w:sz w:val="18"/>
-              </w:rPr>
-            </w:pPr>
-            <w:bookmarkStart w:id="0" w:name="_GoBack"/>
-            <w:r>
-              <w:rPr>
-                <w:b/>
                 <w:noProof/>
                 <w:sz w:val="18"/>
               </w:rPr>
               <w:drawing>
-                <wp:anchor distT="0" distB="0" distL="114300" distR="114300" simplePos="0" relativeHeight="252016640" behindDoc="0" locked="0" layoutInCell="1" allowOverlap="1" wp14:anchorId="64281555" wp14:editId="70C7565C">
+                <wp:anchor distT="0" distB="0" distL="114300" distR="114300" simplePos="0" relativeHeight="252016640" behindDoc="0" locked="0" layoutInCell="1" allowOverlap="1" wp14:anchorId="7D6ECD12" wp14:editId="532561C3">
                   <wp:simplePos x="0" y="0"/>
                   <wp:positionH relativeFrom="column">
-                    <wp:posOffset>1199515</wp:posOffset>
+                    <wp:posOffset>43180</wp:posOffset>
                   </wp:positionH>
                   <wp:positionV relativeFrom="paragraph">
-                    <wp:posOffset>43815</wp:posOffset>
+                    <wp:posOffset>124460</wp:posOffset>
                   </wp:positionV>
-                  <wp:extent cx="838835" cy="268605"/>
-                  <wp:effectExtent l="0" t="0" r="0" b="0"/>
+                  <wp:extent cx="946150" cy="302895"/>
+                  <wp:effectExtent l="0" t="0" r="6350" b="1905"/>
                   <wp:wrapNone/>
                   <wp:docPr id="72" name="Picture 72"/>
                   <wp:cNvGraphicFramePr>
@@ -6445,7 +6303,7 @@
                           <pic:cNvPicPr/>
                         </pic:nvPicPr>
                         <pic:blipFill>
-                          <a:blip r:embed="rId70" cstate="print">
+                          <a:blip r:embed="rId69" cstate="print">
                             <a:extLst>
                               <a:ext uri="{28A0092B-C50C-407E-A947-70E740481C1C}">
                                 <a14:useLocalDpi xmlns:a14="http://schemas.microsoft.com/office/drawing/2010/main" val="0"/>
@@ -6459,7 +6317,7 @@
                         <pic:spPr>
                           <a:xfrm>
                             <a:off x="0" y="0"/>
-                            <a:ext cx="838835" cy="268605"/>
+                            <a:ext cx="946150" cy="302895"/>
                           </a:xfrm>
                           <a:prstGeom prst="rect">
                             <a:avLst/>
@@ -6477,15 +6335,148 @@
                 </wp:anchor>
               </w:drawing>
             </w:r>
+            <w:r>
+              <w:rPr>
+                <w:b/>
+              </w:rPr>
+              <w:tab/>
+            </w:r>
+            <w:r>
+              <w:rPr>
+                <w:b/>
+              </w:rPr>
+              <w:tab/>
+            </w:r>
+            <w:r>
+              <w:rPr>
+                <w:b/>
+              </w:rPr>
+              <w:t>More Information</w:t>
+            </w:r>
+          </w:p>
+          <w:p>
+            <w:pPr>
+              <w:jc w:val="center"/>
+              <w:rPr>
+                <w:sz w:val="18"/>
+              </w:rPr>
+            </w:pPr>
+            <w:r>
+              <w:rPr>
+                <w:sz w:val="18"/>
+              </w:rPr>
+              <w:tab/>
+            </w:r>
+            <w:r>
+              <w:rPr>
+                <w:sz w:val="18"/>
+              </w:rPr>
+              <w:tab/>
+            </w:r>
+            <w:r>
+              <w:rPr>
+                <w:sz w:val="18"/>
+              </w:rPr>
+              <w:t xml:space="preserve">Official Web Page: - </w:t>
+            </w:r>
+            <w:hyperlink r:id="rId70" w:history="1">
+              <w:r>
+                <w:rPr>
+                  <w:rStyle w:val="Hyperlink"/>
+                  <w:sz w:val="18"/>
+                </w:rPr>
+                <w:t>https://pslab.io</w:t>
+              </w:r>
+            </w:hyperlink>
+          </w:p>
+          <w:p>
+            <w:pPr>
+              <w:jc w:val="center"/>
+              <w:rPr>
+                <w:sz w:val="18"/>
+              </w:rPr>
+            </w:pPr>
+            <w:r>
+              <w:rPr>
+                <w:sz w:val="18"/>
+              </w:rPr>
+              <w:tab/>
+            </w:r>
+            <w:r>
+              <w:rPr>
+                <w:sz w:val="18"/>
+              </w:rPr>
+              <w:tab/>
+            </w:r>
+            <w:r>
+              <w:rPr>
+                <w:sz w:val="18"/>
+              </w:rPr>
+              <w:t xml:space="preserve">Google Play: </w:t>
+            </w:r>
+            <w:proofErr w:type="spellStart"/>
+            <w:r>
+              <w:rPr>
+                <w:sz w:val="18"/>
+              </w:rPr>
+              <w:t>PS</w:t>
+            </w:r>
+            <w:r>
+              <w:rPr>
+                <w:sz w:val="18"/>
+              </w:rPr>
+              <w:t>Lab</w:t>
+            </w:r>
+            <w:proofErr w:type="spellEnd"/>
+            <w:r>
+              <w:rPr>
+                <w:sz w:val="18"/>
+              </w:rPr>
+              <w:t xml:space="preserve">           F-Droid: </w:t>
+            </w:r>
+            <w:proofErr w:type="spellStart"/>
+            <w:r>
+              <w:rPr>
+                <w:sz w:val="18"/>
+              </w:rPr>
+              <w:t>PSLab</w:t>
+            </w:r>
+            <w:proofErr w:type="spellEnd"/>
+            <w:r>
+              <w:rPr>
+                <w:sz w:val="18"/>
+              </w:rPr>
+              <w:t xml:space="preserve"> </w:t>
+            </w:r>
+            <w:r>
+              <w:rPr>
+                <w:sz w:val="18"/>
+              </w:rPr>
+              <w:br/>
+            </w:r>
+            <w:r>
+              <w:rPr>
+                <w:b/>
+                <w:sz w:val="18"/>
+              </w:rPr>
+              <w:tab/>
+            </w:r>
+            <w:bookmarkStart w:id="0" w:name="_GoBack"/>
             <w:bookmarkEnd w:id="0"/>
-          </w:p>
-          <w:p>
-            <w:pPr>
-              <w:jc w:val="center"/>
-              <w:rPr>
-                <w:sz w:val="14"/>
-              </w:rPr>
-            </w:pPr>
+            <w:r>
+              <w:rPr>
+                <w:b/>
+                <w:sz w:val="18"/>
+              </w:rPr>
+              <w:tab/>
+            </w:r>
+            <w:r>
+              <w:rPr>
+                <w:b/>
+                <w:sz w:val="18"/>
+              </w:rPr>
+              <w:t>Please ensure phone battery is at least 30%</w:t>
+            </w:r>
           </w:p>
         </w:tc>
       </w:tr>
@@ -6589,7 +6580,7 @@
               <mc:AlternateContent>
                 <mc:Choice Requires="wpg">
                   <w:drawing>
-                    <wp:inline distT="0" distB="0" distL="0" distR="0" wp14:anchorId="6BC44DCC" wp14:editId="64E96A7E">
+                    <wp:inline distT="0" distB="0" distL="0" distR="0" wp14:anchorId="014D6204" wp14:editId="10B5DC5E">
                       <wp:extent cx="1005184" cy="677720"/>
                       <wp:effectExtent l="0" t="0" r="5080" b="8255"/>
                       <wp:docPr id="65" name="Group 65"/>
@@ -6768,7 +6759,7 @@
                 <w:noProof/>
               </w:rPr>
               <w:drawing>
-                <wp:inline distT="0" distB="0" distL="0" distR="0" wp14:anchorId="69A74674" wp14:editId="5146B272">
+                <wp:inline distT="0" distB="0" distL="0" distR="0" wp14:anchorId="2BD3BC5F" wp14:editId="74EE4CA8">
                   <wp:extent cx="1376312" cy="534001"/>
                   <wp:effectExtent l="0" t="0" r="0" b="0"/>
                   <wp:docPr id="71" name="Picture 71" descr="Image result for jumper wires"/>
@@ -7001,7 +6992,7 @@
 </file>
 
 <file path=word/endnotes.xml><?xml version="1.0" encoding="utf-8"?>
-<w:endnotes xmlns:wpc="http://schemas.microsoft.com/office/word/2010/wordprocessingCanvas" xmlns:mc="http://schemas.openxmlformats.org/markup-compatibility/2006" xmlns:o="urn:schemas-microsoft-com:office:office" xmlns:r="http://schemas.openxmlformats.org/officeDocument/2006/relationships" xmlns:m="http://schemas.openxmlformats.org/officeDocument/2006/math" xmlns:v="urn:schemas-microsoft-com:vml" xmlns:wp14="http://schemas.microsoft.com/office/word/2010/wordprocessingDrawing" xmlns:wp="http://schemas.openxmlformats.org/drawingml/2006/wordprocessingDrawing" xmlns:w10="urn:schemas-microsoft-com:office:word" xmlns:w="http://schemas.openxmlformats.org/wordprocessingml/2006/main" xmlns:w14="http://schemas.microsoft.com/office/word/2010/wordml" xmlns:w15="http://schemas.microsoft.com/office/word/2012/wordml" xmlns:wpg="http://schemas.microsoft.com/office/word/2010/wordprocessingGroup" xmlns:wpi="http://schemas.microsoft.com/office/word/2010/wordprocessingInk" xmlns:wne="http://schemas.microsoft.com/office/word/2006/wordml" xmlns:wps="http://schemas.microsoft.com/office/word/2010/wordprocessingShape" mc:Ignorable="w14 w15 wp14">
+<w:endnotes xmlns:wpc="http://schemas.microsoft.com/office/word/2010/wordprocessingCanvas" xmlns:cx="http://schemas.microsoft.com/office/drawing/2014/chartex" xmlns:cx1="http://schemas.microsoft.com/office/drawing/2015/9/8/chartex" xmlns:cx2="http://schemas.microsoft.com/office/drawing/2015/10/21/chartex" xmlns:cx3="http://schemas.microsoft.com/office/drawing/2016/5/9/chartex" xmlns:cx4="http://schemas.microsoft.com/office/drawing/2016/5/10/chartex" xmlns:cx5="http://schemas.microsoft.com/office/drawing/2016/5/11/chartex" xmlns:cx6="http://schemas.microsoft.com/office/drawing/2016/5/12/chartex" xmlns:cx7="http://schemas.microsoft.com/office/drawing/2016/5/13/chartex" xmlns:cx8="http://schemas.microsoft.com/office/drawing/2016/5/14/chartex" xmlns:mc="http://schemas.openxmlformats.org/markup-compatibility/2006" xmlns:aink="http://schemas.microsoft.com/office/drawing/2016/ink" xmlns:am3d="http://schemas.microsoft.com/office/drawing/2017/model3d" xmlns:o="urn:schemas-microsoft-com:office:office" xmlns:r="http://schemas.openxmlformats.org/officeDocument/2006/relationships" xmlns:m="http://schemas.openxmlformats.org/officeDocument/2006/math" xmlns:v="urn:schemas-microsoft-com:vml" xmlns:wp14="http://schemas.microsoft.com/office/word/2010/wordprocessingDrawing" xmlns:wp="http://schemas.openxmlformats.org/drawingml/2006/wordprocessingDrawing" xmlns:w10="urn:schemas-microsoft-com:office:word" xmlns:w="http://schemas.openxmlformats.org/wordprocessingml/2006/main" xmlns:w14="http://schemas.microsoft.com/office/word/2010/wordml" xmlns:w15="http://schemas.microsoft.com/office/word/2012/wordml" xmlns:w16cid="http://schemas.microsoft.com/office/word/2016/wordml/cid" xmlns:w16se="http://schemas.microsoft.com/office/word/2015/wordml/symex" xmlns:wpg="http://schemas.microsoft.com/office/word/2010/wordprocessingGroup" xmlns:wpi="http://schemas.microsoft.com/office/word/2010/wordprocessingInk" xmlns:wne="http://schemas.microsoft.com/office/word/2006/wordml" xmlns:wps="http://schemas.microsoft.com/office/word/2010/wordprocessingShape" mc:Ignorable="w14 w15 w16se w16cid wp14">
   <w:endnote w:type="separator" w:id="-1">
     <w:p>
       <w:pPr>
@@ -7026,7 +7017,7 @@
 </file>
 
 <file path=word/footer1.xml><?xml version="1.0" encoding="utf-8"?>
-<w:ftr xmlns:wpc="http://schemas.microsoft.com/office/word/2010/wordprocessingCanvas" xmlns:mc="http://schemas.openxmlformats.org/markup-compatibility/2006" xmlns:o="urn:schemas-microsoft-com:office:office" xmlns:r="http://schemas.openxmlformats.org/officeDocument/2006/relationships" xmlns:m="http://schemas.openxmlformats.org/officeDocument/2006/math" xmlns:v="urn:schemas-microsoft-com:vml" xmlns:wp14="http://schemas.microsoft.com/office/word/2010/wordprocessingDrawing" xmlns:wp="http://schemas.openxmlformats.org/drawingml/2006/wordprocessingDrawing" xmlns:w10="urn:schemas-microsoft-com:office:word" xmlns:w="http://schemas.openxmlformats.org/wordprocessingml/2006/main" xmlns:w14="http://schemas.microsoft.com/office/word/2010/wordml" xmlns:w15="http://schemas.microsoft.com/office/word/2012/wordml" xmlns:wpg="http://schemas.microsoft.com/office/word/2010/wordprocessingGroup" xmlns:wpi="http://schemas.microsoft.com/office/word/2010/wordprocessingInk" xmlns:wne="http://schemas.microsoft.com/office/word/2006/wordml" xmlns:wps="http://schemas.microsoft.com/office/word/2010/wordprocessingShape" mc:Ignorable="w14 w15 wp14">
+<w:ftr xmlns:wpc="http://schemas.microsoft.com/office/word/2010/wordprocessingCanvas" xmlns:cx="http://schemas.microsoft.com/office/drawing/2014/chartex" xmlns:cx1="http://schemas.microsoft.com/office/drawing/2015/9/8/chartex" xmlns:cx2="http://schemas.microsoft.com/office/drawing/2015/10/21/chartex" xmlns:cx3="http://schemas.microsoft.com/office/drawing/2016/5/9/chartex" xmlns:cx4="http://schemas.microsoft.com/office/drawing/2016/5/10/chartex" xmlns:cx5="http://schemas.microsoft.com/office/drawing/2016/5/11/chartex" xmlns:cx6="http://schemas.microsoft.com/office/drawing/2016/5/12/chartex" xmlns:cx7="http://schemas.microsoft.com/office/drawing/2016/5/13/chartex" xmlns:cx8="http://schemas.microsoft.com/office/drawing/2016/5/14/chartex" xmlns:mc="http://schemas.openxmlformats.org/markup-compatibility/2006" xmlns:aink="http://schemas.microsoft.com/office/drawing/2016/ink" xmlns:am3d="http://schemas.microsoft.com/office/drawing/2017/model3d" xmlns:o="urn:schemas-microsoft-com:office:office" xmlns:r="http://schemas.openxmlformats.org/officeDocument/2006/relationships" xmlns:m="http://schemas.openxmlformats.org/officeDocument/2006/math" xmlns:v="urn:schemas-microsoft-com:vml" xmlns:wp14="http://schemas.microsoft.com/office/word/2010/wordprocessingDrawing" xmlns:wp="http://schemas.openxmlformats.org/drawingml/2006/wordprocessingDrawing" xmlns:w10="urn:schemas-microsoft-com:office:word" xmlns:w="http://schemas.openxmlformats.org/wordprocessingml/2006/main" xmlns:w14="http://schemas.microsoft.com/office/word/2010/wordml" xmlns:w15="http://schemas.microsoft.com/office/word/2012/wordml" xmlns:w16cid="http://schemas.microsoft.com/office/word/2016/wordml/cid" xmlns:w16se="http://schemas.microsoft.com/office/word/2015/wordml/symex" xmlns:wpg="http://schemas.microsoft.com/office/word/2010/wordprocessingGroup" xmlns:wpi="http://schemas.microsoft.com/office/word/2010/wordprocessingInk" xmlns:wne="http://schemas.microsoft.com/office/word/2006/wordml" xmlns:wps="http://schemas.microsoft.com/office/word/2010/wordprocessingShape" mc:Ignorable="w14 w15 w16se w16cid wp14">
   <w:p>
     <w:pPr>
       <w:pStyle w:val="Footer"/>
@@ -7036,7 +7027,7 @@
 </file>
 
 <file path=word/footnotes.xml><?xml version="1.0" encoding="utf-8"?>
-<w:footnotes xmlns:wpc="http://schemas.microsoft.com/office/word/2010/wordprocessingCanvas" xmlns:mc="http://schemas.openxmlformats.org/markup-compatibility/2006" xmlns:o="urn:schemas-microsoft-com:office:office" xmlns:r="http://schemas.openxmlformats.org/officeDocument/2006/relationships" xmlns:m="http://schemas.openxmlformats.org/officeDocument/2006/math" xmlns:v="urn:schemas-microsoft-com:vml" xmlns:wp14="http://schemas.microsoft.com/office/word/2010/wordprocessingDrawing" xmlns:wp="http://schemas.openxmlformats.org/drawingml/2006/wordprocessingDrawing" xmlns:w10="urn:schemas-microsoft-com:office:word" xmlns:w="http://schemas.openxmlformats.org/wordprocessingml/2006/main" xmlns:w14="http://schemas.microsoft.com/office/word/2010/wordml" xmlns:w15="http://schemas.microsoft.com/office/word/2012/wordml" xmlns:wpg="http://schemas.microsoft.com/office/word/2010/wordprocessingGroup" xmlns:wpi="http://schemas.microsoft.com/office/word/2010/wordprocessingInk" xmlns:wne="http://schemas.microsoft.com/office/word/2006/wordml" xmlns:wps="http://schemas.microsoft.com/office/word/2010/wordprocessingShape" mc:Ignorable="w14 w15 wp14">
+<w:footnotes xmlns:wpc="http://schemas.microsoft.com/office/word/2010/wordprocessingCanvas" xmlns:cx="http://schemas.microsoft.com/office/drawing/2014/chartex" xmlns:cx1="http://schemas.microsoft.com/office/drawing/2015/9/8/chartex" xmlns:cx2="http://schemas.microsoft.com/office/drawing/2015/10/21/chartex" xmlns:cx3="http://schemas.microsoft.com/office/drawing/2016/5/9/chartex" xmlns:cx4="http://schemas.microsoft.com/office/drawing/2016/5/10/chartex" xmlns:cx5="http://schemas.microsoft.com/office/drawing/2016/5/11/chartex" xmlns:cx6="http://schemas.microsoft.com/office/drawing/2016/5/12/chartex" xmlns:cx7="http://schemas.microsoft.com/office/drawing/2016/5/13/chartex" xmlns:cx8="http://schemas.microsoft.com/office/drawing/2016/5/14/chartex" xmlns:mc="http://schemas.openxmlformats.org/markup-compatibility/2006" xmlns:aink="http://schemas.microsoft.com/office/drawing/2016/ink" xmlns:am3d="http://schemas.microsoft.com/office/drawing/2017/model3d" xmlns:o="urn:schemas-microsoft-com:office:office" xmlns:r="http://schemas.openxmlformats.org/officeDocument/2006/relationships" xmlns:m="http://schemas.openxmlformats.org/officeDocument/2006/math" xmlns:v="urn:schemas-microsoft-com:vml" xmlns:wp14="http://schemas.microsoft.com/office/word/2010/wordprocessingDrawing" xmlns:wp="http://schemas.openxmlformats.org/drawingml/2006/wordprocessingDrawing" xmlns:w10="urn:schemas-microsoft-com:office:word" xmlns:w="http://schemas.openxmlformats.org/wordprocessingml/2006/main" xmlns:w14="http://schemas.microsoft.com/office/word/2010/wordml" xmlns:w15="http://schemas.microsoft.com/office/word/2012/wordml" xmlns:w16cid="http://schemas.microsoft.com/office/word/2016/wordml/cid" xmlns:w16se="http://schemas.microsoft.com/office/word/2015/wordml/symex" xmlns:wpg="http://schemas.microsoft.com/office/word/2010/wordprocessingGroup" xmlns:wpi="http://schemas.microsoft.com/office/word/2010/wordprocessingInk" xmlns:wne="http://schemas.microsoft.com/office/word/2006/wordml" xmlns:wps="http://schemas.microsoft.com/office/word/2010/wordprocessingShape" mc:Ignorable="w14 w15 w16se w16cid wp14">
   <w:footnote w:type="separator" w:id="-1">
     <w:p>
       <w:pPr>
@@ -7061,7 +7052,7 @@
 </file>
 
 <file path=word/numbering.xml><?xml version="1.0" encoding="utf-8"?>
-<w:numbering xmlns:wpc="http://schemas.microsoft.com/office/word/2010/wordprocessingCanvas" xmlns:mc="http://schemas.openxmlformats.org/markup-compatibility/2006" xmlns:o="urn:schemas-microsoft-com:office:office" xmlns:r="http://schemas.openxmlformats.org/officeDocument/2006/relationships" xmlns:m="http://schemas.openxmlformats.org/officeDocument/2006/math" xmlns:v="urn:schemas-microsoft-com:vml" xmlns:wp14="http://schemas.microsoft.com/office/word/2010/wordprocessingDrawing" xmlns:wp="http://schemas.openxmlformats.org/drawingml/2006/wordprocessingDrawing" xmlns:w10="urn:schemas-microsoft-com:office:word" xmlns:w="http://schemas.openxmlformats.org/wordprocessingml/2006/main" xmlns:w14="http://schemas.microsoft.com/office/word/2010/wordml" xmlns:w15="http://schemas.microsoft.com/office/word/2012/wordml" xmlns:wpg="http://schemas.microsoft.com/office/word/2010/wordprocessingGroup" xmlns:wpi="http://schemas.microsoft.com/office/word/2010/wordprocessingInk" xmlns:wne="http://schemas.microsoft.com/office/word/2006/wordml" xmlns:wps="http://schemas.microsoft.com/office/word/2010/wordprocessingShape" mc:Ignorable="w14 w15 wp14">
+<w:numbering xmlns:wpc="http://schemas.microsoft.com/office/word/2010/wordprocessingCanvas" xmlns:cx="http://schemas.microsoft.com/office/drawing/2014/chartex" xmlns:cx1="http://schemas.microsoft.com/office/drawing/2015/9/8/chartex" xmlns:cx2="http://schemas.microsoft.com/office/drawing/2015/10/21/chartex" xmlns:cx3="http://schemas.microsoft.com/office/drawing/2016/5/9/chartex" xmlns:cx4="http://schemas.microsoft.com/office/drawing/2016/5/10/chartex" xmlns:cx5="http://schemas.microsoft.com/office/drawing/2016/5/11/chartex" xmlns:cx6="http://schemas.microsoft.com/office/drawing/2016/5/12/chartex" xmlns:cx7="http://schemas.microsoft.com/office/drawing/2016/5/13/chartex" xmlns:cx8="http://schemas.microsoft.com/office/drawing/2016/5/14/chartex" xmlns:mc="http://schemas.openxmlformats.org/markup-compatibility/2006" xmlns:aink="http://schemas.microsoft.com/office/drawing/2016/ink" xmlns:am3d="http://schemas.microsoft.com/office/drawing/2017/model3d" xmlns:o="urn:schemas-microsoft-com:office:office" xmlns:r="http://schemas.openxmlformats.org/officeDocument/2006/relationships" xmlns:m="http://schemas.openxmlformats.org/officeDocument/2006/math" xmlns:v="urn:schemas-microsoft-com:vml" xmlns:wp14="http://schemas.microsoft.com/office/word/2010/wordprocessingDrawing" xmlns:wp="http://schemas.openxmlformats.org/drawingml/2006/wordprocessingDrawing" xmlns:w10="urn:schemas-microsoft-com:office:word" xmlns:w="http://schemas.openxmlformats.org/wordprocessingml/2006/main" xmlns:w14="http://schemas.microsoft.com/office/word/2010/wordml" xmlns:w15="http://schemas.microsoft.com/office/word/2012/wordml" xmlns:w16cid="http://schemas.microsoft.com/office/word/2016/wordml/cid" xmlns:w16se="http://schemas.microsoft.com/office/word/2015/wordml/symex" xmlns:wpg="http://schemas.microsoft.com/office/word/2010/wordprocessingGroup" xmlns:wpi="http://schemas.microsoft.com/office/word/2010/wordprocessingInk" xmlns:wne="http://schemas.microsoft.com/office/word/2006/wordml" xmlns:wps="http://schemas.microsoft.com/office/word/2010/wordprocessingShape" mc:Ignorable="w14 w15 w16se w16cid wp14">
   <w:numPicBullet w:numPicBulletId="0">
     <w:pict>
       <v:shapetype id="_x0000_t75" coordsize="21600,21600" o:spt="75" o:preferrelative="t" path="m@4@5l@4@11@9@11@9@5xe" filled="f" stroked="f">
@@ -7083,19 +7074,19 @@
         <v:path o:extrusionok="f" gradientshapeok="t" o:connecttype="rect"/>
         <o:lock v:ext="edit" aspectratio="t"/>
       </v:shapetype>
-      <v:shape id="_x0000_i1028" type="#_x0000_t75" style="width:14.25pt;height:14.25pt;visibility:visible;mso-wrap-style:square" o:bullet="t">
+      <v:shape id="_x0000_i1032" type="#_x0000_t75" style="width:14.3pt;height:14.3pt;visibility:visible;mso-wrap-style:square" o:bullet="t">
         <v:imagedata r:id="rId1" o:title=""/>
       </v:shape>
     </w:pict>
   </w:numPicBullet>
   <w:numPicBullet w:numPicBulletId="1">
     <w:pict>
-      <v:shape id="_x0000_i1029" type="#_x0000_t75" style="width:18.2pt;height:15.8pt;visibility:visible;mso-wrap-style:square" o:bullet="t">
+      <v:shape id="_x0000_i1033" type="#_x0000_t75" style="width:18.2pt;height:15.85pt;visibility:visible;mso-wrap-style:square" o:bullet="t">
         <v:imagedata r:id="rId2" o:title=""/>
       </v:shape>
     </w:pict>
   </w:numPicBullet>
-  <w:abstractNum w:abstractNumId="0">
+  <w:abstractNum w:abstractNumId="0" w15:restartNumberingAfterBreak="0">
     <w:nsid w:val="00E56F6B"/>
     <w:multiLevelType w:val="hybridMultilevel"/>
     <w:tmpl w:val="FBBAD59A"/>
@@ -7184,7 +7175,7 @@
       </w:pPr>
     </w:lvl>
   </w:abstractNum>
-  <w:abstractNum w:abstractNumId="1">
+  <w:abstractNum w:abstractNumId="1" w15:restartNumberingAfterBreak="0">
     <w:nsid w:val="03806E7A"/>
     <w:multiLevelType w:val="hybridMultilevel"/>
     <w:tmpl w:val="38883516"/>
@@ -7273,7 +7264,7 @@
       </w:pPr>
     </w:lvl>
   </w:abstractNum>
-  <w:abstractNum w:abstractNumId="2">
+  <w:abstractNum w:abstractNumId="2" w15:restartNumberingAfterBreak="0">
     <w:nsid w:val="0E5C051B"/>
     <w:multiLevelType w:val="hybridMultilevel"/>
     <w:tmpl w:val="52C0EA44"/>
@@ -7362,7 +7353,7 @@
       </w:pPr>
     </w:lvl>
   </w:abstractNum>
-  <w:abstractNum w:abstractNumId="3">
+  <w:abstractNum w:abstractNumId="3" w15:restartNumberingAfterBreak="0">
     <w:nsid w:val="12336620"/>
     <w:multiLevelType w:val="hybridMultilevel"/>
     <w:tmpl w:val="54801804"/>
@@ -7451,7 +7442,7 @@
       </w:pPr>
     </w:lvl>
   </w:abstractNum>
-  <w:abstractNum w:abstractNumId="4">
+  <w:abstractNum w:abstractNumId="4" w15:restartNumberingAfterBreak="0">
     <w:nsid w:val="2A8908CD"/>
     <w:multiLevelType w:val="hybridMultilevel"/>
     <w:tmpl w:val="AD6481D6"/>
@@ -7540,7 +7531,7 @@
       </w:pPr>
     </w:lvl>
   </w:abstractNum>
-  <w:abstractNum w:abstractNumId="5">
+  <w:abstractNum w:abstractNumId="5" w15:restartNumberingAfterBreak="0">
     <w:nsid w:val="2CE04F7C"/>
     <w:multiLevelType w:val="hybridMultilevel"/>
     <w:tmpl w:val="D05018F8"/>
@@ -7629,7 +7620,7 @@
       </w:pPr>
     </w:lvl>
   </w:abstractNum>
-  <w:abstractNum w:abstractNumId="6">
+  <w:abstractNum w:abstractNumId="6" w15:restartNumberingAfterBreak="0">
     <w:nsid w:val="304866BA"/>
     <w:multiLevelType w:val="hybridMultilevel"/>
     <w:tmpl w:val="6E982452"/>
@@ -7770,7 +7761,7 @@
       </w:rPr>
     </w:lvl>
   </w:abstractNum>
-  <w:abstractNum w:abstractNumId="7">
+  <w:abstractNum w:abstractNumId="7" w15:restartNumberingAfterBreak="0">
     <w:nsid w:val="71FE68D9"/>
     <w:multiLevelType w:val="hybridMultilevel"/>
     <w:tmpl w:val="AD6481D6"/>
@@ -7887,7 +7878,7 @@
 </file>
 
 <file path=word/styles.xml><?xml version="1.0" encoding="utf-8"?>
-<w:styles xmlns:mc="http://schemas.openxmlformats.org/markup-compatibility/2006" xmlns:r="http://schemas.openxmlformats.org/officeDocument/2006/relationships" xmlns:w="http://schemas.openxmlformats.org/wordprocessingml/2006/main" xmlns:w14="http://schemas.microsoft.com/office/word/2010/wordml" xmlns:w15="http://schemas.microsoft.com/office/word/2012/wordml" mc:Ignorable="w14 w15">
+<w:styles xmlns:mc="http://schemas.openxmlformats.org/markup-compatibility/2006" xmlns:r="http://schemas.openxmlformats.org/officeDocument/2006/relationships" xmlns:w="http://schemas.openxmlformats.org/wordprocessingml/2006/main" xmlns:w14="http://schemas.microsoft.com/office/word/2010/wordml" xmlns:w15="http://schemas.microsoft.com/office/word/2012/wordml" xmlns:w16cid="http://schemas.microsoft.com/office/word/2016/wordml/cid" xmlns:w16se="http://schemas.microsoft.com/office/word/2015/wordml/symex" mc:Ignorable="w14 w15 w16se w16cid">
   <w:docDefaults>
     <w:rPrDefault>
       <w:rPr>
@@ -7903,7 +7894,7 @@
       </w:pPr>
     </w:pPrDefault>
   </w:docDefaults>
-  <w:latentStyles w:defLockedState="0" w:defUIPriority="99" w:defSemiHidden="0" w:defUnhideWhenUsed="0" w:defQFormat="0" w:count="371">
+  <w:latentStyles w:defLockedState="0" w:defUIPriority="99" w:defSemiHidden="0" w:defUnhideWhenUsed="0" w:defQFormat="0" w:count="375">
     <w:lsdException w:name="Normal" w:uiPriority="0" w:qFormat="1"/>
     <w:lsdException w:name="heading 1" w:uiPriority="9" w:qFormat="1"/>
     <w:lsdException w:name="heading 2" w:semiHidden="1" w:uiPriority="9" w:unhideWhenUsed="1" w:qFormat="1"/>
@@ -8009,7 +8000,6 @@
     <w:lsdException w:name="HTML Sample" w:semiHidden="1" w:unhideWhenUsed="1"/>
     <w:lsdException w:name="HTML Typewriter" w:semiHidden="1" w:unhideWhenUsed="1"/>
     <w:lsdException w:name="HTML Variable" w:semiHidden="1" w:unhideWhenUsed="1"/>
-    <w:lsdException w:name="Normal Table" w:semiHidden="1" w:unhideWhenUsed="1"/>
     <w:lsdException w:name="annotation subject" w:semiHidden="1" w:unhideWhenUsed="1"/>
     <w:lsdException w:name="No List" w:semiHidden="1" w:unhideWhenUsed="1"/>
     <w:lsdException w:name="Outline List 1" w:semiHidden="1" w:unhideWhenUsed="1"/>
@@ -8053,10 +8043,8 @@
     <w:lsdException w:name="Table Elegant" w:semiHidden="1" w:unhideWhenUsed="1"/>
     <w:lsdException w:name="Table Professional" w:semiHidden="1" w:unhideWhenUsed="1"/>
     <w:lsdException w:name="Table Subtle 1" w:semiHidden="1" w:unhideWhenUsed="1"/>
-    <w:lsdException w:name="Table Subtle 2" w:semiHidden="1" w:unhideWhenUsed="1"/>
     <w:lsdException w:name="Table Web 1" w:semiHidden="1" w:unhideWhenUsed="1"/>
     <w:lsdException w:name="Table Web 2" w:semiHidden="1" w:unhideWhenUsed="1"/>
-    <w:lsdException w:name="Table Web 3" w:semiHidden="1" w:unhideWhenUsed="1"/>
     <w:lsdException w:name="Balloon Text" w:semiHidden="1" w:unhideWhenUsed="1"/>
     <w:lsdException w:name="Table Grid" w:uiPriority="39"/>
     <w:lsdException w:name="Table Theme" w:semiHidden="1" w:unhideWhenUsed="1"/>
@@ -8275,6 +8263,10 @@
     <w:lsdException w:name="List Table 5 Dark Accent 6" w:uiPriority="50"/>
     <w:lsdException w:name="List Table 6 Colorful Accent 6" w:uiPriority="51"/>
     <w:lsdException w:name="List Table 7 Colorful Accent 6" w:uiPriority="52"/>
+    <w:lsdException w:name="Mention" w:semiHidden="1" w:unhideWhenUsed="1"/>
+    <w:lsdException w:name="Smart Hyperlink" w:semiHidden="1" w:unhideWhenUsed="1"/>
+    <w:lsdException w:name="Hashtag" w:semiHidden="1" w:unhideWhenUsed="1"/>
+    <w:lsdException w:name="Unresolved Mention" w:semiHidden="1" w:unhideWhenUsed="1"/>
   </w:latentStyles>
   <w:style w:type="paragraph" w:default="1" w:styleId="Normal">
     <w:name w:val="Normal"/>
@@ -8317,7 +8309,6 @@
       <w:spacing w:after="0" w:line="240" w:lineRule="auto"/>
     </w:pPr>
     <w:tblPr>
-      <w:tblInd w:w="0" w:type="dxa"/>
       <w:tblBorders>
         <w:top w:val="single" w:sz="4" w:space="0" w:color="auto"/>
         <w:left w:val="single" w:sz="4" w:space="0" w:color="auto"/>
@@ -8326,12 +8317,6 @@
         <w:insideH w:val="single" w:sz="4" w:space="0" w:color="auto"/>
         <w:insideV w:val="single" w:sz="4" w:space="0" w:color="auto"/>
       </w:tblBorders>
-      <w:tblCellMar>
-        <w:top w:w="0" w:type="dxa"/>
-        <w:left w:w="108" w:type="dxa"/>
-        <w:bottom w:w="0" w:type="dxa"/>
-        <w:right w:w="108" w:type="dxa"/>
-      </w:tblCellMar>
     </w:tblPr>
   </w:style>
   <w:style w:type="paragraph" w:styleId="ListParagraph">

</xml_diff>